<commit_message>
Updating the Roles section
</commit_message>
<xml_diff>
--- a/Report.docx
+++ b/Report.docx
@@ -451,6 +451,57 @@
       </w:r>
       <w:r>
         <w:t>begin working on the project at home.</w:t>
+      </w:r>
+    </w:p>
+    <w:p>
+      <w:pPr>
+        <w:rPr>
+          <w:b/>
+          <w:bCs/>
+        </w:rPr>
+      </w:pPr>
+      <w:r>
+        <w:rPr>
+          <w:b/>
+          <w:bCs/>
+        </w:rPr>
+        <w:t>Roles</w:t>
+      </w:r>
+    </w:p>
+    <w:p>
+      <w:r>
+        <w:t xml:space="preserve">Our team distributed the work based on each member’s experience and knowledge. </w:t>
+      </w:r>
+      <w:r>
+        <w:t xml:space="preserve">Quang and Vu had previously worked on a similar website, so they would be the project's developers (both frontend and backend). Tien and Khue </w:t>
+      </w:r>
+      <w:r>
+        <w:t xml:space="preserve">take care </w:t>
+      </w:r>
+      <w:r>
+        <w:t xml:space="preserve">of the project's UI/UX design, while Ha </w:t>
+      </w:r>
+      <w:proofErr w:type="gramStart"/>
+      <w:r>
+        <w:t>is in charge of</w:t>
+      </w:r>
+      <w:proofErr w:type="gramEnd"/>
+      <w:r>
+        <w:t xml:space="preserve"> the project's quality assurance and comes up with new ideas every week</w:t>
+      </w:r>
+      <w:r>
+        <w:t>.</w:t>
+      </w:r>
+      <w:r>
+        <w:t xml:space="preserve"> </w:t>
+      </w:r>
+      <w:proofErr w:type="gramStart"/>
+      <w:r>
+        <w:t>Despite the fact that</w:t>
+      </w:r>
+      <w:proofErr w:type="gramEnd"/>
+      <w:r>
+        <w:t xml:space="preserve"> each member is in charge of different areas, everyone contributes equally to the team's success.</w:t>
       </w:r>
     </w:p>
     <w:p/>

</xml_diff>